<commit_message>
Fixed dice numbers in specs
</commit_message>
<xml_diff>
--- a/Specifiche/Specifiche - Parti da ristrutturare.docx
+++ b/Specifiche/Specifiche - Parti da ristrutturare.docx
@@ -144,39 +144,7 @@
           <w:sz w:val="24"/>
           <w:szCs w:val="24"/>
         </w:rPr>
-        <w:t xml:space="preserve"> online (ad esempio per approccio </w:t>
-      </w:r>
-      <w:proofErr w:type="spellStart"/>
-      <w:r>
-        <w:rPr>
-          <w:sz w:val="24"/>
-          <w:szCs w:val="24"/>
-        </w:rPr>
-        <w:t>gamification</w:t>
-      </w:r>
-      <w:proofErr w:type="spellEnd"/>
-      <w:r>
-        <w:rPr>
-          <w:sz w:val="24"/>
-          <w:szCs w:val="24"/>
-        </w:rPr>
-        <w:t xml:space="preserve"> in ambito didattico – game </w:t>
-      </w:r>
-      <w:proofErr w:type="spellStart"/>
-      <w:r>
-        <w:rPr>
-          <w:sz w:val="24"/>
-          <w:szCs w:val="24"/>
-        </w:rPr>
-        <w:t>based</w:t>
-      </w:r>
-      <w:proofErr w:type="spellEnd"/>
-      <w:r>
-        <w:rPr>
-          <w:sz w:val="24"/>
-          <w:szCs w:val="24"/>
-        </w:rPr>
-        <w:t xml:space="preserve"> learning).</w:t>
+        <w:t xml:space="preserve"> online (ad esempio per approccio gamification in ambito didattico – game based learning).</w:t>
       </w:r>
     </w:p>
     <w:p>
@@ -253,23 +221,15 @@
           <w:sz w:val="24"/>
           <w:szCs w:val="24"/>
         </w:rPr>
+        <w:t xml:space="preserve"> un</w:t>
+      </w:r>
+      <w:r>
+        <w:rPr>
+          <w:sz w:val="24"/>
+          <w:szCs w:val="24"/>
+        </w:rPr>
         <w:t xml:space="preserve"> </w:t>
       </w:r>
-      <w:proofErr w:type="gramStart"/>
-      <w:r>
-        <w:rPr>
-          <w:sz w:val="24"/>
-          <w:szCs w:val="24"/>
-        </w:rPr>
-        <w:t>un</w:t>
-      </w:r>
-      <w:r>
-        <w:rPr>
-          <w:sz w:val="24"/>
-          <w:szCs w:val="24"/>
-        </w:rPr>
-        <w:t xml:space="preserve"> </w:t>
-      </w:r>
       <w:r>
         <w:rPr>
           <w:strike/>
@@ -278,18 +238,7 @@
           <w:szCs w:val="24"/>
           <w:highlight w:val="yellow"/>
         </w:rPr>
-        <w:t>plancia</w:t>
-      </w:r>
-      <w:proofErr w:type="gramEnd"/>
-      <w:r>
-        <w:rPr>
-          <w:strike/>
-          <w:color w:val="FF0000"/>
-          <w:sz w:val="24"/>
-          <w:szCs w:val="24"/>
-          <w:highlight w:val="yellow"/>
-        </w:rPr>
-        <w:t xml:space="preserve"> di gioco</w:t>
+        <w:t>plancia di gioco</w:t>
       </w:r>
       <w:r>
         <w:rPr>
@@ -2302,7 +2251,6 @@
         </w:rPr>
         <w:t xml:space="preserve"> che si ottiene rispondendo </w:t>
       </w:r>
-      <w:proofErr w:type="gramStart"/>
       <w:r>
         <w:rPr>
           <w:strike/>
@@ -2318,7 +2266,6 @@
         </w:rPr>
         <w:t xml:space="preserve"> ai</w:t>
       </w:r>
-      <w:proofErr w:type="gramEnd"/>
       <w:r>
         <w:rPr>
           <w:sz w:val="24"/>
@@ -3810,7 +3757,6 @@
         </w:rPr>
         <w:t xml:space="preserve"> più votata </w:t>
       </w:r>
-      <w:proofErr w:type="gramStart"/>
       <w:r>
         <w:rPr>
           <w:strike/>
@@ -3826,7 +3772,6 @@
         </w:rPr>
         <w:t xml:space="preserve"> dai</w:t>
       </w:r>
-      <w:proofErr w:type="gramEnd"/>
       <w:r>
         <w:rPr>
           <w:sz w:val="24"/>
@@ -4227,23 +4172,7 @@
           <w:sz w:val="24"/>
           <w:szCs w:val="24"/>
         </w:rPr>
-        <w:t xml:space="preserve">, </w:t>
-      </w:r>
-      <w:proofErr w:type="gramStart"/>
-      <w:r>
-        <w:rPr>
-          <w:sz w:val="24"/>
-          <w:szCs w:val="24"/>
-        </w:rPr>
-        <w:t>con per</w:t>
-      </w:r>
-      <w:proofErr w:type="gramEnd"/>
-      <w:r>
-        <w:rPr>
-          <w:sz w:val="24"/>
-          <w:szCs w:val="24"/>
-        </w:rPr>
-        <w:t xml:space="preserve"> ogni </w:t>
+        <w:t xml:space="preserve">, con per ogni </w:t>
       </w:r>
       <w:r>
         <w:rPr>
@@ -4557,9 +4486,6 @@
     <w:p>
       <w:pPr>
         <w:pStyle w:val="Testocommento"/>
-        <w:rPr>
-          <w:u w:val="single"/>
-        </w:rPr>
       </w:pPr>
       <w:r>
         <w:rPr>
@@ -4568,13 +4494,7 @@
         <w:annotationRef/>
       </w:r>
       <w:r>
-        <w:t>#</w:t>
-      </w:r>
-      <w:r>
-        <w:t>8</w:t>
-      </w:r>
-      <w:r>
-        <w:t>: Frase inutile: se si legge il funzionamento del gioco è evidente che non è possibile giocare senza dadi, in quanto le caselle normali richiedono il lancio dei dadi per l’avanzamento. Nel gioco SONO PRESENTI dei dadi, il cui numero può anche essere zero durante il gioco.</w:t>
+        <w:t>#8: Frase inutile: se si legge il funzionamento del gioco è evidente che non è possibile giocare senza dadi, in quanto le caselle normali richiedono il lancio dei dadi per l’avanzamento. Nel gioco è presente almeno un dado.</w:t>
       </w:r>
     </w:p>
   </w:comment>
@@ -4725,7 +4645,7 @@
   <w15:commentEx w15:paraId="1B40055A" w15:done="0"/>
   <w15:commentEx w15:paraId="292C4C86" w15:done="0"/>
   <w15:commentEx w15:paraId="3DDCE3D0" w15:done="0"/>
-  <w15:commentEx w15:paraId="7C8820A5" w15:done="0"/>
+  <w15:commentEx w15:paraId="14F877CA" w15:done="0"/>
   <w15:commentEx w15:paraId="3568AEF0" w15:done="0"/>
   <w15:commentEx w15:paraId="1DEC7A84" w15:done="0"/>
   <w15:commentEx w15:paraId="359D8046" w15:done="0"/>
@@ -4769,7 +4689,7 @@
   <w16cid:commentId w16cid:paraId="1B40055A" w16cid:durableId="24DB94CC"/>
   <w16cid:commentId w16cid:paraId="292C4C86" w16cid:durableId="24DB9558"/>
   <w16cid:commentId w16cid:paraId="3DDCE3D0" w16cid:durableId="24DB9E49"/>
-  <w16cid:commentId w16cid:paraId="7C8820A5" w16cid:durableId="24DB9EC5"/>
+  <w16cid:commentId w16cid:paraId="14F877CA" w16cid:durableId="24DB9EC5"/>
   <w16cid:commentId w16cid:paraId="3568AEF0" w16cid:durableId="24DB9F28"/>
   <w16cid:commentId w16cid:paraId="1DEC7A84" w16cid:durableId="24DB9F5B"/>
   <w16cid:commentId w16cid:paraId="359D8046" w16cid:durableId="24DB9F74"/>
@@ -5718,7 +5638,6 @@
     <w:basedOn w:val="Normale"/>
     <w:link w:val="TestocommentoCarattere"/>
     <w:uiPriority w:val="99"/>
-    <w:semiHidden/>
     <w:unhideWhenUsed/>
     <w:rsid w:val="0067796D"/>
     <w:pPr>
@@ -5734,7 +5653,6 @@
     <w:basedOn w:val="Carpredefinitoparagrafo"/>
     <w:link w:val="Testocommento"/>
     <w:uiPriority w:val="99"/>
-    <w:semiHidden/>
     <w:rsid w:val="0067796D"/>
     <w:rPr>
       <w:sz w:val="20"/>

</xml_diff>